<commit_message>
update some sections, corrected some typos
</commit_message>
<xml_diff>
--- a/report/Activity Score Model - Report.docx
+++ b/report/Activity Score Model - Report.docx
@@ -68,9 +68,6 @@
                 </w:rPr>
                 <w:alias w:val="Titel"/>
                 <w:id w:val="15524250"/>
-                <w:placeholder>
-                  <w:docPart w:val="388742A0B89B4D38A1DC60B3FE15CD30"/>
-                </w:placeholder>
                 <w:dataBinding w:prefixMappings="xmlns:ns0='http://schemas.openxmlformats.org/package/2006/metadata/core-properties' xmlns:ns1='http://purl.org/dc/elements/1.1/'" w:xpath="/ns0:coreProperties[1]/ns1:title[1]" w:storeItemID="{6C3C8BC8-F283-45AE-878A-BAB7291924A1}"/>
                 <w:text/>
               </w:sdtPr>
@@ -847,27 +844,25 @@
           <w:szCs w:val="24"/>
           <w:lang w:val="en-US"/>
         </w:rPr>
-        <w:t xml:space="preserve">The increasing number of comfort enhancing devices and services impact the health and fitness of the society. Due to speech-controlled homes and orders executed with one click, people don’t need to put any effort in </w:t>
-      </w:r>
-      <w:proofErr w:type="spellStart"/>
-      <w:r>
-        <w:rPr>
-          <w:rFonts w:ascii="Arial" w:hAnsi="Arial" w:cs="Arial"/>
-          <w:sz w:val="24"/>
-          <w:szCs w:val="24"/>
-          <w:lang w:val="en-US"/>
-        </w:rPr>
-        <w:t>activites</w:t>
-      </w:r>
-      <w:proofErr w:type="spellEnd"/>
-      <w:r>
-        <w:rPr>
-          <w:rFonts w:ascii="Arial" w:hAnsi="Arial" w:cs="Arial"/>
-          <w:sz w:val="24"/>
-          <w:szCs w:val="24"/>
-          <w:lang w:val="en-US"/>
-        </w:rPr>
-        <w:t>, which used to be connected to at least a small amount of walking or other body related work.</w:t>
+        <w:t>The increasing number of comfort enhancing devices and services impact the health and fitness of the society. Due to speech-controlled homes and orders executed with one click, people don’t need to put any effort in activit</w:t>
+      </w:r>
+      <w:r>
+        <w:rPr>
+          <w:rFonts w:ascii="Arial" w:hAnsi="Arial" w:cs="Arial"/>
+          <w:sz w:val="24"/>
+          <w:szCs w:val="24"/>
+          <w:lang w:val="en-US"/>
+        </w:rPr>
+        <w:t>i</w:t>
+      </w:r>
+      <w:r>
+        <w:rPr>
+          <w:rFonts w:ascii="Arial" w:hAnsi="Arial" w:cs="Arial"/>
+          <w:sz w:val="24"/>
+          <w:szCs w:val="24"/>
+          <w:lang w:val="en-US"/>
+        </w:rPr>
+        <w:t>es, which used to be connected to at least a small amount of walking or other body related work.</w:t>
       </w:r>
       <w:r>
         <w:rPr>
@@ -886,27 +881,25 @@
           <w:lang w:val="en-US"/>
         </w:rPr>
         <w:br/>
-        <w:t xml:space="preserve">Therefore, we looked at some data, which determines the activity the subject was doing at the point of collecting. Vital signs, as well as movement data was used to predict one out of twelve different </w:t>
-      </w:r>
-      <w:proofErr w:type="spellStart"/>
-      <w:r>
-        <w:rPr>
-          <w:rFonts w:ascii="Arial" w:hAnsi="Arial" w:cs="Arial"/>
-          <w:sz w:val="24"/>
-          <w:szCs w:val="24"/>
-          <w:lang w:val="en-US"/>
-        </w:rPr>
-        <w:t>activites</w:t>
-      </w:r>
-      <w:proofErr w:type="spellEnd"/>
-      <w:r>
-        <w:rPr>
-          <w:rFonts w:ascii="Arial" w:hAnsi="Arial" w:cs="Arial"/>
-          <w:sz w:val="24"/>
-          <w:szCs w:val="24"/>
-          <w:lang w:val="en-US"/>
-        </w:rPr>
-        <w:t xml:space="preserve"> like jogging, waist-bends and sitting.</w:t>
+        <w:t>Therefore, we looked at some data, which determines the activity the subject was doing at the point of collecting. Vital signs, as well as movement data was used to predict one out of twelve different activit</w:t>
+      </w:r>
+      <w:r>
+        <w:rPr>
+          <w:rFonts w:ascii="Arial" w:hAnsi="Arial" w:cs="Arial"/>
+          <w:sz w:val="24"/>
+          <w:szCs w:val="24"/>
+          <w:lang w:val="en-US"/>
+        </w:rPr>
+        <w:t>i</w:t>
+      </w:r>
+      <w:r>
+        <w:rPr>
+          <w:rFonts w:ascii="Arial" w:hAnsi="Arial" w:cs="Arial"/>
+          <w:sz w:val="24"/>
+          <w:szCs w:val="24"/>
+          <w:lang w:val="en-US"/>
+        </w:rPr>
+        <w:t>es like jogging, waist-bends and sitting.</w:t>
       </w:r>
       <w:r>
         <w:rPr>
@@ -925,27 +918,43 @@
           <w:lang w:val="en-US"/>
         </w:rPr>
         <w:br/>
-        <w:t xml:space="preserve">With the above-mentioned problem in mind, we propose a model that gathers vital signs and movement patterns and predicts the executed activity. </w:t>
-      </w:r>
-      <w:proofErr w:type="spellStart"/>
-      <w:r>
-        <w:rPr>
-          <w:rFonts w:ascii="Arial" w:hAnsi="Arial" w:cs="Arial"/>
-          <w:sz w:val="24"/>
-          <w:szCs w:val="24"/>
-          <w:lang w:val="en-US"/>
-        </w:rPr>
-        <w:t>Acitivites</w:t>
-      </w:r>
-      <w:proofErr w:type="spellEnd"/>
-      <w:r>
-        <w:rPr>
-          <w:rFonts w:ascii="Arial" w:hAnsi="Arial" w:cs="Arial"/>
-          <w:sz w:val="24"/>
-          <w:szCs w:val="24"/>
-          <w:lang w:val="en-US"/>
-        </w:rPr>
-        <w:t xml:space="preserve"> are mapped to some score and the total number of points represents the fitness per day. </w:t>
+        <w:t>With the above-mentioned problem in mind, we propose a model that gathers vital signs and movement patterns and pre</w:t>
+      </w:r>
+      <w:r>
+        <w:rPr>
+          <w:rFonts w:ascii="Arial" w:hAnsi="Arial" w:cs="Arial"/>
+          <w:sz w:val="24"/>
+          <w:szCs w:val="24"/>
+          <w:lang w:val="en-US"/>
+        </w:rPr>
+        <w:t>dicts the executed activity. Ac</w:t>
+      </w:r>
+      <w:r>
+        <w:rPr>
+          <w:rFonts w:ascii="Arial" w:hAnsi="Arial" w:cs="Arial"/>
+          <w:sz w:val="24"/>
+          <w:szCs w:val="24"/>
+          <w:lang w:val="en-US"/>
+        </w:rPr>
+        <w:t>tivit</w:t>
+      </w:r>
+      <w:r>
+        <w:rPr>
+          <w:rFonts w:ascii="Arial" w:hAnsi="Arial" w:cs="Arial"/>
+          <w:sz w:val="24"/>
+          <w:szCs w:val="24"/>
+          <w:lang w:val="en-US"/>
+        </w:rPr>
+        <w:t>i</w:t>
+      </w:r>
+      <w:r>
+        <w:rPr>
+          <w:rFonts w:ascii="Arial" w:hAnsi="Arial" w:cs="Arial"/>
+          <w:sz w:val="24"/>
+          <w:szCs w:val="24"/>
+          <w:lang w:val="en-US"/>
+        </w:rPr>
+        <w:t xml:space="preserve">es are mapped to some score and the total number of points represents the fitness per day. </w:t>
       </w:r>
       <w:r>
         <w:rPr>
@@ -1146,9 +1155,67 @@
           <w:rFonts w:ascii="Arial" w:hAnsi="Arial" w:cs="Arial"/>
           <w:sz w:val="24"/>
           <w:szCs w:val="24"/>
+          <w:vertAlign w:val="superscript"/>
           <w:lang w:val="en-US"/>
         </w:rPr>
       </w:pPr>
+      <w:r>
+        <w:rPr>
+          <w:rFonts w:ascii="Arial" w:hAnsi="Arial" w:cs="Arial"/>
+          <w:sz w:val="24"/>
+          <w:szCs w:val="24"/>
+          <w:lang w:val="en-US"/>
+        </w:rPr>
+        <w:t>Given datasets were collected as part of a master thesis</w:t>
+      </w:r>
+      <w:r>
+        <w:rPr>
+          <w:rStyle w:val="Funotenzeichen"/>
+          <w:rFonts w:ascii="Arial" w:hAnsi="Arial" w:cs="Arial"/>
+          <w:sz w:val="24"/>
+          <w:szCs w:val="24"/>
+          <w:lang w:val="en-US"/>
+        </w:rPr>
+        <w:footnoteReference w:id="1"/>
+      </w:r>
+      <w:r>
+        <w:rPr>
+          <w:rFonts w:ascii="Arial" w:hAnsi="Arial" w:cs="Arial"/>
+          <w:sz w:val="24"/>
+          <w:szCs w:val="24"/>
+          <w:vertAlign w:val="superscript"/>
+          <w:lang w:val="en-US"/>
+        </w:rPr>
+        <w:t>,</w:t>
+      </w:r>
+      <w:r>
+        <w:rPr>
+          <w:rStyle w:val="Funotenzeichen"/>
+          <w:rFonts w:ascii="Arial" w:hAnsi="Arial" w:cs="Arial"/>
+          <w:sz w:val="24"/>
+          <w:szCs w:val="24"/>
+          <w:lang w:val="en-US"/>
+        </w:rPr>
+        <w:footnoteReference w:id="2"/>
+      </w:r>
+      <w:r>
+        <w:rPr>
+          <w:rFonts w:ascii="Arial" w:hAnsi="Arial" w:cs="Arial"/>
+          <w:sz w:val="24"/>
+          <w:szCs w:val="24"/>
+          <w:lang w:val="en-US"/>
+        </w:rPr>
+        <w:t>.</w:t>
+      </w:r>
+      <w:r>
+        <w:rPr>
+          <w:rFonts w:ascii="Arial" w:hAnsi="Arial" w:cs="Arial"/>
+          <w:sz w:val="24"/>
+          <w:szCs w:val="24"/>
+          <w:lang w:val="en-US"/>
+        </w:rPr>
+        <w:t xml:space="preserve"> </w:t>
+      </w:r>
       <w:r>
         <w:rPr>
           <w:rFonts w:ascii="Arial" w:hAnsi="Arial" w:cs="Arial"/>
@@ -3025,6 +3092,7 @@
               <w:rPr>
                 <w:rFonts w:ascii="Arial" w:hAnsi="Arial" w:cs="Arial"/>
               </w:rPr>
+              <w:lastRenderedPageBreak/>
               <w:t>17</w:t>
             </w:r>
           </w:p>
@@ -3233,7 +3301,6 @@
               <w:rPr>
                 <w:rFonts w:ascii="Arial" w:hAnsi="Arial" w:cs="Arial"/>
               </w:rPr>
-              <w:lastRenderedPageBreak/>
               <w:t>19</w:t>
             </w:r>
           </w:p>
@@ -3519,7 +3586,21 @@
                 <w:rFonts w:ascii="Arial" w:hAnsi="Arial" w:cs="Arial"/>
                 <w:lang w:val="en-US"/>
               </w:rPr>
-              <w:t>magnetometer from the right-lower-arm sensor (X axis)</w:t>
+              <w:t>magnetometer fr</w:t>
+            </w:r>
+            <w:r>
+              <w:rPr>
+                <w:rFonts w:ascii="Arial" w:hAnsi="Arial" w:cs="Arial"/>
+                <w:lang w:val="en-US"/>
+              </w:rPr>
+              <w:t>om the right-lower-arm sensor (Y</w:t>
+            </w:r>
+            <w:r>
+              <w:rPr>
+                <w:rFonts w:ascii="Arial" w:hAnsi="Arial" w:cs="Arial"/>
+                <w:lang w:val="en-US"/>
+              </w:rPr>
+              <w:t xml:space="preserve"> axis)</w:t>
             </w:r>
           </w:p>
         </w:tc>
@@ -3593,7 +3674,21 @@
                 <w:rFonts w:ascii="Arial" w:hAnsi="Arial" w:cs="Arial"/>
                 <w:lang w:val="en-US"/>
               </w:rPr>
-              <w:t>magnetometer from the right-lower-arm sensor (X axis)</w:t>
+              <w:t xml:space="preserve">magnetometer from the right-lower-arm </w:t>
+            </w:r>
+            <w:r>
+              <w:rPr>
+                <w:rFonts w:ascii="Arial" w:hAnsi="Arial" w:cs="Arial"/>
+                <w:lang w:val="en-US"/>
+              </w:rPr>
+              <w:t>sensor (Z</w:t>
+            </w:r>
+            <w:r>
+              <w:rPr>
+                <w:rFonts w:ascii="Arial" w:hAnsi="Arial" w:cs="Arial"/>
+                <w:lang w:val="en-US"/>
+              </w:rPr>
+              <w:t xml:space="preserve"> axis)</w:t>
             </w:r>
           </w:p>
         </w:tc>
@@ -5108,36 +5203,6 @@
     </w:p>
     <w:p>
       <w:pPr>
-        <w:spacing w:line="360" w:lineRule="auto"/>
-        <w:jc w:val="both"/>
-        <w:rPr>
-          <w:rFonts w:ascii="Arial" w:hAnsi="Arial" w:cs="Arial"/>
-          <w:sz w:val="24"/>
-          <w:szCs w:val="24"/>
-          <w:lang w:val="en-US"/>
-        </w:rPr>
-      </w:pPr>
-      <w:r>
-        <w:rPr>
-          <w:rFonts w:ascii="Arial" w:hAnsi="Arial" w:cs="Arial"/>
-          <w:sz w:val="24"/>
-          <w:szCs w:val="24"/>
-          <w:lang w:val="en-US"/>
-        </w:rPr>
-        <w:t>Given datasets were colle</w:t>
-      </w:r>
-      <w:r>
-        <w:rPr>
-          <w:rFonts w:ascii="Arial" w:hAnsi="Arial" w:cs="Arial"/>
-          <w:sz w:val="24"/>
-          <w:szCs w:val="24"/>
-          <w:lang w:val="en-US"/>
-        </w:rPr>
-        <w:t>cted as part of a master thesis.</w:t>
-      </w:r>
-    </w:p>
-    <w:p>
-      <w:pPr>
         <w:rPr>
           <w:rFonts w:ascii="Arial" w:hAnsi="Arial" w:cs="Arial"/>
           <w:sz w:val="24"/>
@@ -5241,47 +5306,97 @@
           <w:szCs w:val="24"/>
           <w:lang w:val="en-US"/>
         </w:rPr>
-        <w:t xml:space="preserve"> the data and counted the amount of </w:t>
-      </w:r>
-      <w:proofErr w:type="spellStart"/>
-      <w:r>
-        <w:rPr>
-          <w:rFonts w:ascii="Arial" w:hAnsi="Arial" w:cs="Arial"/>
-          <w:sz w:val="24"/>
-          <w:szCs w:val="24"/>
-          <w:lang w:val="en-US"/>
-        </w:rPr>
-        <w:t>activites</w:t>
-      </w:r>
-      <w:proofErr w:type="spellEnd"/>
-      <w:r>
-        <w:rPr>
-          <w:rFonts w:ascii="Arial" w:hAnsi="Arial" w:cs="Arial"/>
-          <w:sz w:val="24"/>
-          <w:szCs w:val="24"/>
-          <w:lang w:val="en-US"/>
-        </w:rPr>
-        <w:t xml:space="preserve">. Figure on shows a pie chart of one </w:t>
-      </w:r>
-      <w:proofErr w:type="spellStart"/>
-      <w:r>
-        <w:rPr>
-          <w:rFonts w:ascii="Arial" w:hAnsi="Arial" w:cs="Arial"/>
-          <w:sz w:val="24"/>
-          <w:szCs w:val="24"/>
-          <w:lang w:val="en-US"/>
-        </w:rPr>
-        <w:t>proband</w:t>
-      </w:r>
-      <w:proofErr w:type="spellEnd"/>
-      <w:r>
-        <w:rPr>
-          <w:rFonts w:ascii="Arial" w:hAnsi="Arial" w:cs="Arial"/>
-          <w:sz w:val="24"/>
-          <w:szCs w:val="24"/>
-          <w:lang w:val="en-US"/>
-        </w:rPr>
-        <w:t xml:space="preserve"> and the corresponding distribution of activities.</w:t>
+        <w:t xml:space="preserve"> the data and counted the amount of activit</w:t>
+      </w:r>
+      <w:r>
+        <w:rPr>
+          <w:rFonts w:ascii="Arial" w:hAnsi="Arial" w:cs="Arial"/>
+          <w:sz w:val="24"/>
+          <w:szCs w:val="24"/>
+          <w:lang w:val="en-US"/>
+        </w:rPr>
+        <w:t>i</w:t>
+      </w:r>
+      <w:r>
+        <w:rPr>
+          <w:rFonts w:ascii="Arial" w:hAnsi="Arial" w:cs="Arial"/>
+          <w:sz w:val="24"/>
+          <w:szCs w:val="24"/>
+          <w:lang w:val="en-US"/>
+        </w:rPr>
+        <w:t xml:space="preserve">es. Figure </w:t>
+      </w:r>
+      <w:r>
+        <w:rPr>
+          <w:rFonts w:ascii="Arial" w:hAnsi="Arial" w:cs="Arial"/>
+          <w:sz w:val="24"/>
+          <w:szCs w:val="24"/>
+          <w:lang w:val="en-US"/>
+        </w:rPr>
+        <w:t>1</w:t>
+      </w:r>
+      <w:r>
+        <w:rPr>
+          <w:rFonts w:ascii="Arial" w:hAnsi="Arial" w:cs="Arial"/>
+          <w:sz w:val="24"/>
+          <w:szCs w:val="24"/>
+          <w:lang w:val="en-US"/>
+        </w:rPr>
+        <w:t xml:space="preserve"> shows </w:t>
+      </w:r>
+      <w:r>
+        <w:rPr>
+          <w:rFonts w:ascii="Arial" w:hAnsi="Arial" w:cs="Arial"/>
+          <w:sz w:val="24"/>
+          <w:szCs w:val="24"/>
+          <w:lang w:val="en-US"/>
+        </w:rPr>
+        <w:t>t</w:t>
+      </w:r>
+      <w:r>
+        <w:rPr>
+          <w:rFonts w:ascii="Arial" w:hAnsi="Arial" w:cs="Arial"/>
+          <w:sz w:val="24"/>
+          <w:szCs w:val="24"/>
+          <w:lang w:val="en-US"/>
+        </w:rPr>
+        <w:t>he distribution of activities</w:t>
+      </w:r>
+      <w:r>
+        <w:rPr>
+          <w:rFonts w:ascii="Arial" w:hAnsi="Arial" w:cs="Arial"/>
+          <w:sz w:val="24"/>
+          <w:szCs w:val="24"/>
+          <w:lang w:val="en-US"/>
+        </w:rPr>
+        <w:t xml:space="preserve"> of one participant that </w:t>
+      </w:r>
+      <w:r>
+        <w:rPr>
+          <w:rFonts w:ascii="Arial" w:hAnsi="Arial" w:cs="Arial"/>
+          <w:sz w:val="24"/>
+          <w:szCs w:val="24"/>
+          <w:lang w:val="en-US"/>
+        </w:rPr>
+        <w:t xml:space="preserve">have not been classified in the given dataset, but were predicted by </w:t>
+      </w:r>
+      <w:r>
+        <w:rPr>
+          <w:rFonts w:ascii="Arial" w:hAnsi="Arial" w:cs="Arial"/>
+          <w:sz w:val="24"/>
+          <w:szCs w:val="24"/>
+          <w:lang w:val="en-US"/>
+        </w:rPr>
+        <w:t>the proposed</w:t>
+      </w:r>
+      <w:r>
+        <w:rPr>
+          <w:rFonts w:ascii="Arial" w:hAnsi="Arial" w:cs="Arial"/>
+          <w:sz w:val="24"/>
+          <w:szCs w:val="24"/>
+          <w:lang w:val="en-US"/>
+        </w:rPr>
+        <w:t xml:space="preserve"> model and visualized in a pie chart.</w:t>
       </w:r>
     </w:p>
     <w:p>
@@ -5321,8 +5436,8 @@
             <v:path o:extrusionok="f" gradientshapeok="t" o:connecttype="rect"/>
             <o:lock v:ext="edit" aspectratio="t"/>
           </v:shapetype>
-          <v:shape id="_x0000_i1025" type="#_x0000_t75" style="width:361.5pt;height:261.75pt">
-            <v:imagedata r:id="rId6" o:title="subject1_score110" croptop="5208f" cropbottom="6944f" cropleft="8124f" cropright="2166f"/>
+          <v:shape id="_x0000_i1025" type="#_x0000_t75" style="width:361.85pt;height:261.8pt">
+            <v:imagedata r:id="rId8" o:title="subject1_score110" croptop="5208f" cropbottom="6944f" cropleft="8124f" cropright="2166f"/>
           </v:shape>
         </w:pict>
       </w:r>
@@ -5692,7 +5807,17 @@
           <w:szCs w:val="24"/>
           <w:lang w:val="en-US"/>
         </w:rPr>
-        <w:t>The best performing model was the gradient boosting model with 98.44 test accuracy. Therefore, it is selected as the method to predict the activities.</w:t>
+        <w:t xml:space="preserve">Therefore, the best performing model, the gradient </w:t>
+      </w:r>
+      <w:r>
+        <w:rPr>
+          <w:rFonts w:ascii="Arial" w:hAnsi="Arial" w:cs="Arial"/>
+          <w:sz w:val="24"/>
+          <w:szCs w:val="24"/>
+          <w:lang w:val="en-US"/>
+        </w:rPr>
+        <w:lastRenderedPageBreak/>
+        <w:t>boosting approach, was selected for further computations, resulting in an 98.44% test accuracy.</w:t>
       </w:r>
     </w:p>
     <w:p>
@@ -5713,7 +5838,6 @@
           <w:szCs w:val="24"/>
           <w:lang w:val="en-US"/>
         </w:rPr>
-        <w:lastRenderedPageBreak/>
         <w:t>As mentioned earlier, the model support</w:t>
       </w:r>
       <w:r>
@@ -5732,27 +5856,25 @@
           <w:szCs w:val="24"/>
           <w:lang w:val="en-US"/>
         </w:rPr>
-        <w:t xml:space="preserve"> the possibility to assign scores to a user, i.e. the users </w:t>
-      </w:r>
-      <w:proofErr w:type="spellStart"/>
-      <w:r>
-        <w:rPr>
-          <w:rFonts w:ascii="Arial" w:hAnsi="Arial" w:cs="Arial"/>
-          <w:sz w:val="24"/>
-          <w:szCs w:val="24"/>
-          <w:lang w:val="en-US"/>
-        </w:rPr>
-        <w:t>activies</w:t>
-      </w:r>
-      <w:proofErr w:type="spellEnd"/>
-      <w:r>
-        <w:rPr>
-          <w:rFonts w:ascii="Arial" w:hAnsi="Arial" w:cs="Arial"/>
-          <w:sz w:val="24"/>
-          <w:szCs w:val="24"/>
-          <w:lang w:val="en-US"/>
-        </w:rPr>
-        <w:t xml:space="preserve"> receive a score and thus, it is possible to calculate if the user is active or not active. Using this information, several parties are able to react to it. Information on how to use the model</w:t>
+        <w:t xml:space="preserve"> the possibility to assign scores to a user, i.e. the users activi</w:t>
+      </w:r>
+      <w:r>
+        <w:rPr>
+          <w:rFonts w:ascii="Arial" w:hAnsi="Arial" w:cs="Arial"/>
+          <w:sz w:val="24"/>
+          <w:szCs w:val="24"/>
+          <w:lang w:val="en-US"/>
+        </w:rPr>
+        <w:t>ti</w:t>
+      </w:r>
+      <w:r>
+        <w:rPr>
+          <w:rFonts w:ascii="Arial" w:hAnsi="Arial" w:cs="Arial"/>
+          <w:sz w:val="24"/>
+          <w:szCs w:val="24"/>
+          <w:lang w:val="en-US"/>
+        </w:rPr>
+        <w:t>es receive a score and thus, it is possible to calculate if the user is active or not active. Using this information, several parties are able to react to it. Information on how to use the model</w:t>
       </w:r>
       <w:r>
         <w:rPr>
@@ -5934,7 +6056,17 @@
           <w:szCs w:val="24"/>
           <w:lang w:val="en-US"/>
         </w:rPr>
-        <w:t>o some sports after sitting for the duration of the day, e.g. by playing motivation music. As a last sector, insurance companies would also benefit from the model. They could create new business models dynamically around the activity behavior of the customers. Customers would also benefit from the model, since they could have an opportunity of lower prices when behaving healthy. Lower prices could also lead to a change in behavior of the users, since they’re motivated by them.</w:t>
+        <w:t xml:space="preserve">o some sports after sitting for the duration of the day, e.g. by playing motivation music. As a last sector, insurance companies would also benefit from the model. They could create new business models dynamically around the activity behavior of the customers. Customers would also benefit from the model, since they could have an opportunity of lower prices when behaving healthy. Lower </w:t>
+      </w:r>
+      <w:r>
+        <w:rPr>
+          <w:rFonts w:ascii="Arial" w:hAnsi="Arial" w:cs="Arial"/>
+          <w:sz w:val="24"/>
+          <w:szCs w:val="24"/>
+          <w:lang w:val="en-US"/>
+        </w:rPr>
+        <w:lastRenderedPageBreak/>
+        <w:t>prices could also lead to a change in behavior of the users, since they’re motivated by them.</w:t>
       </w:r>
     </w:p>
     <w:sectPr>
@@ -5946,6 +6078,420 @@
     </w:sectPr>
   </w:body>
 </w:document>
+</file>
+
+<file path=word/endnotes.xml><?xml version="1.0" encoding="utf-8"?>
+<w:endnotes xmlns:ve="http://schemas.openxmlformats.org/markup-compatibility/2006" xmlns:o="urn:schemas-microsoft-com:office:office" xmlns:r="http://schemas.openxmlformats.org/officeDocument/2006/relationships" xmlns:m="http://schemas.openxmlformats.org/officeDocument/2006/math" xmlns:v="urn:schemas-microsoft-com:vml" xmlns:wp="http://schemas.openxmlformats.org/drawingml/2006/wordprocessingDrawing" xmlns:w10="urn:schemas-microsoft-com:office:word" xmlns:w="http://schemas.openxmlformats.org/wordprocessingml/2006/main" xmlns:wne="http://schemas.microsoft.com/office/word/2006/wordml">
+  <w:endnote w:type="separator" w:id="-1">
+    <w:p>
+      <w:pPr>
+        <w:spacing w:after="0" w:line="240" w:lineRule="auto"/>
+      </w:pPr>
+      <w:r>
+        <w:separator/>
+      </w:r>
+    </w:p>
+  </w:endnote>
+  <w:endnote w:type="continuationSeparator" w:id="0">
+    <w:p>
+      <w:pPr>
+        <w:spacing w:after="0" w:line="240" w:lineRule="auto"/>
+      </w:pPr>
+      <w:r>
+        <w:continuationSeparator/>
+      </w:r>
+    </w:p>
+  </w:endnote>
+</w:endnotes>
+</file>
+
+<file path=word/footnotes.xml><?xml version="1.0" encoding="utf-8"?>
+<w:footnotes xmlns:ve="http://schemas.openxmlformats.org/markup-compatibility/2006" xmlns:o="urn:schemas-microsoft-com:office:office" xmlns:r="http://schemas.openxmlformats.org/officeDocument/2006/relationships" xmlns:m="http://schemas.openxmlformats.org/officeDocument/2006/math" xmlns:v="urn:schemas-microsoft-com:vml" xmlns:wp="http://schemas.openxmlformats.org/drawingml/2006/wordprocessingDrawing" xmlns:w10="urn:schemas-microsoft-com:office:word" xmlns:w="http://schemas.openxmlformats.org/wordprocessingml/2006/main" xmlns:wne="http://schemas.microsoft.com/office/word/2006/wordml">
+  <w:footnote w:type="separator" w:id="-1">
+    <w:p>
+      <w:pPr>
+        <w:spacing w:after="0" w:line="240" w:lineRule="auto"/>
+      </w:pPr>
+      <w:r>
+        <w:separator/>
+      </w:r>
+    </w:p>
+  </w:footnote>
+  <w:footnote w:type="continuationSeparator" w:id="0">
+    <w:p>
+      <w:pPr>
+        <w:spacing w:after="0" w:line="240" w:lineRule="auto"/>
+      </w:pPr>
+      <w:r>
+        <w:continuationSeparator/>
+      </w:r>
+    </w:p>
+  </w:footnote>
+  <w:footnote w:id="1">
+    <w:p>
+      <w:pPr>
+        <w:pStyle w:val="Funotentext"/>
+        <w:rPr>
+          <w:sz w:val="18"/>
+          <w:szCs w:val="18"/>
+          <w:lang w:val="en-US"/>
+        </w:rPr>
+      </w:pPr>
+      <w:r>
+        <w:rPr>
+          <w:rStyle w:val="Funotenzeichen"/>
+        </w:rPr>
+        <w:footnoteRef/>
+      </w:r>
+      <w:r>
+        <w:rPr>
+          <w:rFonts w:ascii="Arial" w:hAnsi="Arial" w:cs="Arial"/>
+          <w:color w:val="123654"/>
+          <w:sz w:val="10"/>
+          <w:szCs w:val="10"/>
+          <w:lang w:val="en-US"/>
+        </w:rPr>
+        <w:t xml:space="preserve"> </w:t>
+      </w:r>
+      <w:proofErr w:type="spellStart"/>
+      <w:r>
+        <w:rPr>
+          <w:rFonts w:ascii="Arial" w:hAnsi="Arial" w:cs="Arial"/>
+          <w:sz w:val="12"/>
+          <w:szCs w:val="12"/>
+          <w:lang w:val="en-US"/>
+        </w:rPr>
+        <w:t>Banos</w:t>
+      </w:r>
+      <w:proofErr w:type="spellEnd"/>
+      <w:r>
+        <w:rPr>
+          <w:rFonts w:ascii="Arial" w:hAnsi="Arial" w:cs="Arial"/>
+          <w:sz w:val="12"/>
+          <w:szCs w:val="12"/>
+          <w:lang w:val="en-US"/>
+        </w:rPr>
+        <w:t xml:space="preserve">, O., Garcia, R., </w:t>
+      </w:r>
+      <w:proofErr w:type="spellStart"/>
+      <w:r>
+        <w:rPr>
+          <w:rFonts w:ascii="Arial" w:hAnsi="Arial" w:cs="Arial"/>
+          <w:sz w:val="12"/>
+          <w:szCs w:val="12"/>
+          <w:lang w:val="en-US"/>
+        </w:rPr>
+        <w:t>Holgado</w:t>
+      </w:r>
+      <w:proofErr w:type="spellEnd"/>
+      <w:r>
+        <w:rPr>
+          <w:rFonts w:ascii="Arial" w:hAnsi="Arial" w:cs="Arial"/>
+          <w:sz w:val="12"/>
+          <w:szCs w:val="12"/>
+          <w:lang w:val="en-US"/>
+        </w:rPr>
+        <w:t xml:space="preserve">, J. A., </w:t>
+      </w:r>
+      <w:proofErr w:type="spellStart"/>
+      <w:r>
+        <w:rPr>
+          <w:rFonts w:ascii="Arial" w:hAnsi="Arial" w:cs="Arial"/>
+          <w:sz w:val="12"/>
+          <w:szCs w:val="12"/>
+          <w:lang w:val="en-US"/>
+        </w:rPr>
+        <w:t>Damas</w:t>
+      </w:r>
+      <w:proofErr w:type="spellEnd"/>
+      <w:r>
+        <w:rPr>
+          <w:rFonts w:ascii="Arial" w:hAnsi="Arial" w:cs="Arial"/>
+          <w:sz w:val="12"/>
+          <w:szCs w:val="12"/>
+          <w:lang w:val="en-US"/>
+        </w:rPr>
+        <w:t xml:space="preserve">, M., </w:t>
+      </w:r>
+      <w:proofErr w:type="spellStart"/>
+      <w:r>
+        <w:rPr>
+          <w:rFonts w:ascii="Arial" w:hAnsi="Arial" w:cs="Arial"/>
+          <w:sz w:val="12"/>
+          <w:szCs w:val="12"/>
+          <w:lang w:val="en-US"/>
+        </w:rPr>
+        <w:t>Pomares</w:t>
+      </w:r>
+      <w:proofErr w:type="spellEnd"/>
+      <w:r>
+        <w:rPr>
+          <w:rFonts w:ascii="Arial" w:hAnsi="Arial" w:cs="Arial"/>
+          <w:sz w:val="12"/>
+          <w:szCs w:val="12"/>
+          <w:lang w:val="en-US"/>
+        </w:rPr>
+        <w:t xml:space="preserve">, H., Rojas, I., </w:t>
+      </w:r>
+      <w:proofErr w:type="spellStart"/>
+      <w:r>
+        <w:rPr>
+          <w:rFonts w:ascii="Arial" w:hAnsi="Arial" w:cs="Arial"/>
+          <w:sz w:val="12"/>
+          <w:szCs w:val="12"/>
+          <w:lang w:val="en-US"/>
+        </w:rPr>
+        <w:t>Saez</w:t>
+      </w:r>
+      <w:proofErr w:type="spellEnd"/>
+      <w:r>
+        <w:rPr>
+          <w:rFonts w:ascii="Arial" w:hAnsi="Arial" w:cs="Arial"/>
+          <w:sz w:val="12"/>
+          <w:szCs w:val="12"/>
+          <w:lang w:val="en-US"/>
+        </w:rPr>
+        <w:t xml:space="preserve">, A., </w:t>
+      </w:r>
+      <w:proofErr w:type="spellStart"/>
+      <w:r>
+        <w:rPr>
+          <w:rFonts w:ascii="Arial" w:hAnsi="Arial" w:cs="Arial"/>
+          <w:sz w:val="12"/>
+          <w:szCs w:val="12"/>
+          <w:lang w:val="en-US"/>
+        </w:rPr>
+        <w:t>Villalonga</w:t>
+      </w:r>
+      <w:proofErr w:type="spellEnd"/>
+      <w:r>
+        <w:rPr>
+          <w:rFonts w:ascii="Arial" w:hAnsi="Arial" w:cs="Arial"/>
+          <w:sz w:val="12"/>
+          <w:szCs w:val="12"/>
+          <w:lang w:val="en-US"/>
+        </w:rPr>
+        <w:t xml:space="preserve">, C. </w:t>
+      </w:r>
+      <w:proofErr w:type="spellStart"/>
+      <w:r>
+        <w:rPr>
+          <w:rFonts w:ascii="Arial" w:hAnsi="Arial" w:cs="Arial"/>
+          <w:sz w:val="12"/>
+          <w:szCs w:val="12"/>
+          <w:lang w:val="en-US"/>
+        </w:rPr>
+        <w:t>mHealthDroid</w:t>
+      </w:r>
+      <w:proofErr w:type="spellEnd"/>
+      <w:r>
+        <w:rPr>
+          <w:rFonts w:ascii="Arial" w:hAnsi="Arial" w:cs="Arial"/>
+          <w:sz w:val="12"/>
+          <w:szCs w:val="12"/>
+          <w:lang w:val="en-US"/>
+        </w:rPr>
+        <w:t>: a novel framework for agile development of mobile health applications. Proceedings of the 6th International Work-conference on Ambient Assisted Living an Active Ageing (IWAAL 2014), Belfast, Northern Ireland, December 2-5, (2014).</w:t>
+      </w:r>
+    </w:p>
+  </w:footnote>
+  <w:footnote w:id="2">
+    <w:p>
+      <w:pPr>
+        <w:pStyle w:val="Funotentext"/>
+        <w:rPr>
+          <w:lang w:val="en-US"/>
+        </w:rPr>
+      </w:pPr>
+      <w:r>
+        <w:rPr>
+          <w:rStyle w:val="Funotenzeichen"/>
+        </w:rPr>
+        <w:footnoteRef/>
+      </w:r>
+      <w:r>
+        <w:rPr>
+          <w:lang w:val="en-US"/>
+        </w:rPr>
+        <w:t xml:space="preserve"> </w:t>
+      </w:r>
+      <w:proofErr w:type="spellStart"/>
+      <w:r>
+        <w:rPr>
+          <w:rFonts w:ascii="Arial" w:hAnsi="Arial" w:cs="Arial"/>
+          <w:sz w:val="12"/>
+          <w:szCs w:val="12"/>
+          <w:lang w:val="en-US"/>
+        </w:rPr>
+        <w:t>Banos</w:t>
+      </w:r>
+      <w:proofErr w:type="spellEnd"/>
+      <w:r>
+        <w:rPr>
+          <w:rFonts w:ascii="Arial" w:hAnsi="Arial" w:cs="Arial"/>
+          <w:sz w:val="12"/>
+          <w:szCs w:val="12"/>
+          <w:lang w:val="en-US"/>
+        </w:rPr>
+        <w:t xml:space="preserve">, O., </w:t>
+      </w:r>
+      <w:proofErr w:type="spellStart"/>
+      <w:r>
+        <w:rPr>
+          <w:rFonts w:ascii="Arial" w:hAnsi="Arial" w:cs="Arial"/>
+          <w:sz w:val="12"/>
+          <w:szCs w:val="12"/>
+          <w:lang w:val="en-US"/>
+        </w:rPr>
+        <w:t>Villalonga</w:t>
+      </w:r>
+      <w:proofErr w:type="spellEnd"/>
+      <w:r>
+        <w:rPr>
+          <w:rFonts w:ascii="Arial" w:hAnsi="Arial" w:cs="Arial"/>
+          <w:sz w:val="12"/>
+          <w:szCs w:val="12"/>
+          <w:lang w:val="en-US"/>
+        </w:rPr>
+        <w:t xml:space="preserve">, C., Garcia, R., </w:t>
+      </w:r>
+      <w:proofErr w:type="spellStart"/>
+      <w:r>
+        <w:rPr>
+          <w:rFonts w:ascii="Arial" w:hAnsi="Arial" w:cs="Arial"/>
+          <w:sz w:val="12"/>
+          <w:szCs w:val="12"/>
+          <w:lang w:val="en-US"/>
+        </w:rPr>
+        <w:t>Saez</w:t>
+      </w:r>
+      <w:proofErr w:type="spellEnd"/>
+      <w:r>
+        <w:rPr>
+          <w:rFonts w:ascii="Arial" w:hAnsi="Arial" w:cs="Arial"/>
+          <w:sz w:val="12"/>
+          <w:szCs w:val="12"/>
+          <w:lang w:val="en-US"/>
+        </w:rPr>
+        <w:t xml:space="preserve">, A., </w:t>
+      </w:r>
+      <w:proofErr w:type="spellStart"/>
+      <w:r>
+        <w:rPr>
+          <w:rFonts w:ascii="Arial" w:hAnsi="Arial" w:cs="Arial"/>
+          <w:sz w:val="12"/>
+          <w:szCs w:val="12"/>
+          <w:lang w:val="en-US"/>
+        </w:rPr>
+        <w:t>Damas</w:t>
+      </w:r>
+      <w:proofErr w:type="spellEnd"/>
+      <w:r>
+        <w:rPr>
+          <w:rFonts w:ascii="Arial" w:hAnsi="Arial" w:cs="Arial"/>
+          <w:sz w:val="12"/>
+          <w:szCs w:val="12"/>
+          <w:lang w:val="en-US"/>
+        </w:rPr>
+        <w:t xml:space="preserve">, M., </w:t>
+      </w:r>
+      <w:proofErr w:type="spellStart"/>
+      <w:r>
+        <w:rPr>
+          <w:rFonts w:ascii="Arial" w:hAnsi="Arial" w:cs="Arial"/>
+          <w:sz w:val="12"/>
+          <w:szCs w:val="12"/>
+          <w:lang w:val="en-US"/>
+        </w:rPr>
+        <w:t>Holgado</w:t>
+      </w:r>
+      <w:proofErr w:type="spellEnd"/>
+      <w:r>
+        <w:rPr>
+          <w:rFonts w:ascii="Arial" w:hAnsi="Arial" w:cs="Arial"/>
+          <w:sz w:val="12"/>
+          <w:szCs w:val="12"/>
+          <w:lang w:val="en-US"/>
+        </w:rPr>
+        <w:t xml:space="preserve">, J. A., Lee, S., </w:t>
+      </w:r>
+      <w:proofErr w:type="spellStart"/>
+      <w:r>
+        <w:rPr>
+          <w:rFonts w:ascii="Arial" w:hAnsi="Arial" w:cs="Arial"/>
+          <w:sz w:val="12"/>
+          <w:szCs w:val="12"/>
+          <w:lang w:val="en-US"/>
+        </w:rPr>
+        <w:t>Pomares</w:t>
+      </w:r>
+      <w:proofErr w:type="spellEnd"/>
+      <w:r>
+        <w:rPr>
+          <w:rFonts w:ascii="Arial" w:hAnsi="Arial" w:cs="Arial"/>
+          <w:sz w:val="12"/>
+          <w:szCs w:val="12"/>
+          <w:lang w:val="en-US"/>
+        </w:rPr>
+        <w:t xml:space="preserve">, H., Rojas, I. Design, implementation and validation of a novel open framework for agile development of mobile health applications. </w:t>
+      </w:r>
+      <w:proofErr w:type="spellStart"/>
+      <w:r>
+        <w:rPr>
+          <w:rFonts w:ascii="Arial" w:hAnsi="Arial" w:cs="Arial"/>
+          <w:sz w:val="12"/>
+          <w:szCs w:val="12"/>
+        </w:rPr>
+        <w:t>BioMedical</w:t>
+      </w:r>
+      <w:proofErr w:type="spellEnd"/>
+      <w:r>
+        <w:rPr>
+          <w:rFonts w:ascii="Arial" w:hAnsi="Arial" w:cs="Arial"/>
+          <w:sz w:val="12"/>
+          <w:szCs w:val="12"/>
+        </w:rPr>
+        <w:t xml:space="preserve"> Engineering </w:t>
+      </w:r>
+      <w:proofErr w:type="spellStart"/>
+      <w:r>
+        <w:rPr>
+          <w:rFonts w:ascii="Arial" w:hAnsi="Arial" w:cs="Arial"/>
+          <w:sz w:val="12"/>
+          <w:szCs w:val="12"/>
+        </w:rPr>
+        <w:t>OnLine</w:t>
+      </w:r>
+      <w:proofErr w:type="spellEnd"/>
+      <w:r>
+        <w:rPr>
+          <w:rFonts w:ascii="Arial" w:hAnsi="Arial" w:cs="Arial"/>
+          <w:sz w:val="12"/>
+          <w:szCs w:val="12"/>
+        </w:rPr>
+        <w:t xml:space="preserve">, vol. 14, </w:t>
+      </w:r>
+      <w:proofErr w:type="spellStart"/>
+      <w:r>
+        <w:rPr>
+          <w:rFonts w:ascii="Arial" w:hAnsi="Arial" w:cs="Arial"/>
+          <w:sz w:val="12"/>
+          <w:szCs w:val="12"/>
+        </w:rPr>
+        <w:t>no</w:t>
+      </w:r>
+      <w:proofErr w:type="spellEnd"/>
+      <w:r>
+        <w:rPr>
+          <w:rFonts w:ascii="Arial" w:hAnsi="Arial" w:cs="Arial"/>
+          <w:sz w:val="12"/>
+          <w:szCs w:val="12"/>
+        </w:rPr>
+        <w:t>. S2:S6, pp. 1-20 (2015).</w:t>
+      </w:r>
+    </w:p>
+  </w:footnote>
+</w:footnotes>
 </file>
 
 <file path=word/numbering.xml><?xml version="1.0" encoding="utf-8"?>
@@ -6523,319 +7069,46 @@
       <w:u w:val="single"/>
     </w:rPr>
   </w:style>
-</w:styles>
-</file>
-
-<file path=word/glossary/document.xml><?xml version="1.0" encoding="utf-8"?>
-<w:glossaryDocument xmlns:ve="http://schemas.openxmlformats.org/markup-compatibility/2006" xmlns:o="urn:schemas-microsoft-com:office:office" xmlns:r="http://schemas.openxmlformats.org/officeDocument/2006/relationships" xmlns:m="http://schemas.openxmlformats.org/officeDocument/2006/math" xmlns:v="urn:schemas-microsoft-com:vml" xmlns:wp="http://schemas.openxmlformats.org/drawingml/2006/wordprocessingDrawing" xmlns:w10="urn:schemas-microsoft-com:office:word" xmlns:w="http://schemas.openxmlformats.org/wordprocessingml/2006/main" xmlns:wne="http://schemas.microsoft.com/office/word/2006/wordml">
-  <w:docParts/>
-</w:glossaryDocument>
-</file>
-
-<file path=word/glossary/fontTable.xml><?xml version="1.0" encoding="utf-8"?>
-<w:fonts xmlns:r="http://schemas.openxmlformats.org/officeDocument/2006/relationships" xmlns:w="http://schemas.openxmlformats.org/wordprocessingml/2006/main">
-  <w:font w:name="Times New Roman">
-    <w:panose1 w:val="02020603050405020304"/>
-    <w:charset w:val="00"/>
-    <w:family w:val="roman"/>
-    <w:pitch w:val="variable"/>
-    <w:sig w:usb0="E0002EFF" w:usb1="C000785B" w:usb2="00000009" w:usb3="00000000" w:csb0="000001FF" w:csb1="00000000"/>
-  </w:font>
-  <w:font w:name="Calibri">
-    <w:panose1 w:val="020F0502020204030204"/>
-    <w:charset w:val="00"/>
-    <w:family w:val="swiss"/>
-    <w:pitch w:val="variable"/>
-    <w:sig w:usb0="E0002AFF" w:usb1="C000247B" w:usb2="00000009" w:usb3="00000000" w:csb0="000001FF" w:csb1="00000000"/>
-  </w:font>
-  <w:font w:name="Cambria">
-    <w:panose1 w:val="02040503050406030204"/>
-    <w:charset w:val="00"/>
-    <w:family w:val="roman"/>
-    <w:pitch w:val="variable"/>
-    <w:sig w:usb0="E00002FF" w:usb1="400004FF" w:usb2="00000000" w:usb3="00000000" w:csb0="0000019F" w:csb1="00000000"/>
-  </w:font>
-  <w:font w:name="Tahoma">
-    <w:panose1 w:val="020B0604030504040204"/>
-    <w:charset w:val="00"/>
-    <w:family w:val="swiss"/>
-    <w:notTrueType/>
-    <w:pitch w:val="variable"/>
-    <w:sig w:usb0="00000003" w:usb1="00000000" w:usb2="00000000" w:usb3="00000000" w:csb0="00000001" w:csb1="00000000"/>
-  </w:font>
-  <w:font w:name="Arial">
-    <w:panose1 w:val="020B0604020202020204"/>
-    <w:charset w:val="00"/>
-    <w:family w:val="swiss"/>
-    <w:pitch w:val="variable"/>
-    <w:sig w:usb0="E0002EFF" w:usb1="C0007843" w:usb2="00000009" w:usb3="00000000" w:csb0="000001FF" w:csb1="00000000"/>
-  </w:font>
-  <w:font w:name="Cambria Math">
-    <w:panose1 w:val="02040503050406030204"/>
-    <w:charset w:val="00"/>
-    <w:family w:val="roman"/>
-    <w:pitch w:val="variable"/>
-    <w:sig w:usb0="E00002FF" w:usb1="420024FF" w:usb2="00000000" w:usb3="00000000" w:csb0="0000019F" w:csb1="00000000"/>
-  </w:font>
-</w:fonts>
-</file>
-
-<file path=word/glossary/settings.xml><?xml version="1.0" encoding="utf-8"?>
-<w:settings xmlns:o="urn:schemas-microsoft-com:office:office" xmlns:r="http://schemas.openxmlformats.org/officeDocument/2006/relationships" xmlns:m="http://schemas.openxmlformats.org/officeDocument/2006/math" xmlns:v="urn:schemas-microsoft-com:vml" xmlns:w10="urn:schemas-microsoft-com:office:word" xmlns:w="http://schemas.openxmlformats.org/wordprocessingml/2006/main" xmlns:sl="http://schemas.openxmlformats.org/schemaLibrary/2006/main">
-  <w:view w:val="normal"/>
-  <w:defaultTabStop w:val="708"/>
-  <w:hyphenationZone w:val="425"/>
-  <w:characterSpacingControl w:val="doNotCompress"/>
-  <w:compat>
-    <w:useFELayout/>
-  </w:compat>
-  <w:rsids>
-    <w:rsidRoot w:val="00384AFF"/>
-    <w:rsid w:val="00384AFF"/>
-    <w:rsid w:val="007173A0"/>
-    <w:rsid w:val="00DB6B69"/>
-    <w:rsid w:val="00DF5A21"/>
-  </w:rsids>
-  <m:mathPr>
-    <m:mathFont m:val="Cambria Math"/>
-    <m:brkBin m:val="before"/>
-    <m:brkBinSub m:val="--"/>
-    <m:smallFrac m:val="off"/>
-    <m:dispDef/>
-    <m:lMargin m:val="0"/>
-    <m:rMargin m:val="0"/>
-    <m:defJc m:val="centerGroup"/>
-    <m:wrapIndent m:val="1440"/>
-    <m:intLim m:val="subSup"/>
-    <m:naryLim m:val="undOvr"/>
-  </m:mathPr>
-  <w:themeFontLang w:val="de-DE"/>
-  <w:clrSchemeMapping w:bg1="light1" w:t1="dark1" w:bg2="light2" w:t2="dark2" w:accent1="accent1" w:accent2="accent2" w:accent3="accent3" w:accent4="accent4" w:accent5="accent5" w:accent6="accent6" w:hyperlink="hyperlink" w:followedHyperlink="followedHyperlink"/>
-  <w:decimalSymbol w:val=","/>
-  <w:listSeparator w:val=";"/>
-</w:settings>
-</file>
-
-<file path=word/glossary/styles.xml><?xml version="1.0" encoding="utf-8"?>
-<w:styles xmlns:r="http://schemas.openxmlformats.org/officeDocument/2006/relationships" xmlns:w="http://schemas.openxmlformats.org/wordprocessingml/2006/main">
-  <w:docDefaults>
-    <w:rPrDefault>
-      <w:rPr>
-        <w:rFonts w:asciiTheme="minorHAnsi" w:eastAsiaTheme="minorEastAsia" w:hAnsiTheme="minorHAnsi" w:cstheme="minorBidi"/>
-        <w:sz w:val="22"/>
-        <w:szCs w:val="22"/>
-        <w:lang w:val="de-DE" w:eastAsia="de-DE" w:bidi="ar-SA"/>
-      </w:rPr>
-    </w:rPrDefault>
-    <w:pPrDefault>
-      <w:pPr>
-        <w:spacing w:after="200" w:line="276" w:lineRule="auto"/>
-      </w:pPr>
-    </w:pPrDefault>
-  </w:docDefaults>
-  <w:latentStyles w:defLockedState="0" w:defUIPriority="99" w:defSemiHidden="1" w:defUnhideWhenUsed="1" w:defQFormat="0" w:count="267">
-    <w:lsdException w:name="Normal" w:semiHidden="0" w:uiPriority="0" w:unhideWhenUsed="0" w:qFormat="1"/>
-    <w:lsdException w:name="heading 1" w:semiHidden="0" w:uiPriority="9" w:unhideWhenUsed="0" w:qFormat="1"/>
-    <w:lsdException w:name="heading 2" w:uiPriority="9" w:qFormat="1"/>
-    <w:lsdException w:name="heading 3" w:uiPriority="9" w:qFormat="1"/>
-    <w:lsdException w:name="heading 4" w:uiPriority="9" w:qFormat="1"/>
-    <w:lsdException w:name="heading 5" w:uiPriority="9" w:qFormat="1"/>
-    <w:lsdException w:name="heading 6" w:uiPriority="9" w:qFormat="1"/>
-    <w:lsdException w:name="heading 7" w:uiPriority="9" w:qFormat="1"/>
-    <w:lsdException w:name="heading 8" w:uiPriority="9" w:qFormat="1"/>
-    <w:lsdException w:name="heading 9" w:uiPriority="9" w:qFormat="1"/>
-    <w:lsdException w:name="toc 1" w:uiPriority="39"/>
-    <w:lsdException w:name="toc 2" w:uiPriority="39"/>
-    <w:lsdException w:name="toc 3" w:uiPriority="39"/>
-    <w:lsdException w:name="toc 4" w:uiPriority="39"/>
-    <w:lsdException w:name="toc 5" w:uiPriority="39"/>
-    <w:lsdException w:name="toc 6" w:uiPriority="39"/>
-    <w:lsdException w:name="toc 7" w:uiPriority="39"/>
-    <w:lsdException w:name="toc 8" w:uiPriority="39"/>
-    <w:lsdException w:name="toc 9" w:uiPriority="39"/>
-    <w:lsdException w:name="caption" w:uiPriority="35" w:qFormat="1"/>
-    <w:lsdException w:name="Title" w:semiHidden="0" w:uiPriority="10" w:unhideWhenUsed="0" w:qFormat="1"/>
-    <w:lsdException w:name="Default Paragraph Font" w:uiPriority="1"/>
-    <w:lsdException w:name="Subtitle" w:semiHidden="0" w:uiPriority="11" w:unhideWhenUsed="0" w:qFormat="1"/>
-    <w:lsdException w:name="Strong" w:semiHidden="0" w:uiPriority="22" w:unhideWhenUsed="0" w:qFormat="1"/>
-    <w:lsdException w:name="Emphasis" w:semiHidden="0" w:uiPriority="20" w:unhideWhenUsed="0" w:qFormat="1"/>
-    <w:lsdException w:name="Table Grid" w:semiHidden="0" w:uiPriority="59" w:unhideWhenUsed="0"/>
-    <w:lsdException w:name="Placeholder Text" w:unhideWhenUsed="0"/>
-    <w:lsdException w:name="No Spacing" w:semiHidden="0" w:uiPriority="1" w:unhideWhenUsed="0" w:qFormat="1"/>
-    <w:lsdException w:name="Light Shading" w:semiHidden="0" w:uiPriority="60" w:unhideWhenUsed="0"/>
-    <w:lsdException w:name="Light List" w:semiHidden="0" w:uiPriority="61" w:unhideWhenUsed="0"/>
-    <w:lsdException w:name="Light Grid" w:semiHidden="0" w:uiPriority="62" w:unhideWhenUsed="0"/>
-    <w:lsdException w:name="Medium Shading 1" w:semiHidden="0" w:uiPriority="63" w:unhideWhenUsed="0"/>
-    <w:lsdException w:name="Medium Shading 2" w:semiHidden="0" w:uiPriority="64" w:unhideWhenUsed="0"/>
-    <w:lsdException w:name="Medium List 1" w:semiHidden="0" w:uiPriority="65" w:unhideWhenUsed="0"/>
-    <w:lsdException w:name="Medium List 2" w:semiHidden="0" w:uiPriority="66" w:unhideWhenUsed="0"/>
-    <w:lsdException w:name="Medium Grid 1" w:semiHidden="0" w:uiPriority="67" w:unhideWhenUsed="0"/>
-    <w:lsdException w:name="Medium Grid 2" w:semiHidden="0" w:uiPriority="68" w:unhideWhenUsed="0"/>
-    <w:lsdException w:name="Medium Grid 3" w:semiHidden="0" w:uiPriority="69" w:unhideWhenUsed="0"/>
-    <w:lsdException w:name="Dark List" w:semiHidden="0" w:uiPriority="70" w:unhideWhenUsed="0"/>
-    <w:lsdException w:name="Colorful Shading" w:semiHidden="0" w:uiPriority="71" w:unhideWhenUsed="0"/>
-    <w:lsdException w:name="Colorful List" w:semiHidden="0" w:uiPriority="72" w:unhideWhenUsed="0"/>
-    <w:lsdException w:name="Colorful Grid" w:semiHidden="0" w:uiPriority="73" w:unhideWhenUsed="0"/>
-    <w:lsdException w:name="Light Shading Accent 1" w:semiHidden="0" w:uiPriority="60" w:unhideWhenUsed="0"/>
-    <w:lsdException w:name="Light List Accent 1" w:semiHidden="0" w:uiPriority="61" w:unhideWhenUsed="0"/>
-    <w:lsdException w:name="Light Grid Accent 1" w:semiHidden="0" w:uiPriority="62" w:unhideWhenUsed="0"/>
-    <w:lsdException w:name="Medium Shading 1 Accent 1" w:semiHidden="0" w:uiPriority="63" w:unhideWhenUsed="0"/>
-    <w:lsdException w:name="Medium Shading 2 Accent 1" w:semiHidden="0" w:uiPriority="64" w:unhideWhenUsed="0"/>
-    <w:lsdException w:name="Medium List 1 Accent 1" w:semiHidden="0" w:uiPriority="65" w:unhideWhenUsed="0"/>
-    <w:lsdException w:name="Revision" w:unhideWhenUsed="0"/>
-    <w:lsdException w:name="List Paragraph" w:semiHidden="0" w:uiPriority="34" w:unhideWhenUsed="0" w:qFormat="1"/>
-    <w:lsdException w:name="Quote" w:semiHidden="0" w:uiPriority="29" w:unhideWhenUsed="0" w:qFormat="1"/>
-    <w:lsdException w:name="Intense Quote" w:semiHidden="0" w:uiPriority="30" w:unhideWhenUsed="0" w:qFormat="1"/>
-    <w:lsdException w:name="Medium List 2 Accent 1" w:semiHidden="0" w:uiPriority="66" w:unhideWhenUsed="0"/>
-    <w:lsdException w:name="Medium Grid 1 Accent 1" w:semiHidden="0" w:uiPriority="67" w:unhideWhenUsed="0"/>
-    <w:lsdException w:name="Medium Grid 2 Accent 1" w:semiHidden="0" w:uiPriority="68" w:unhideWhenUsed="0"/>
-    <w:lsdException w:name="Medium Grid 3 Accent 1" w:semiHidden="0" w:uiPriority="69" w:unhideWhenUsed="0"/>
-    <w:lsdException w:name="Dark List Accent 1" w:semiHidden="0" w:uiPriority="70" w:unhideWhenUsed="0"/>
-    <w:lsdException w:name="Colorful Shading Accent 1" w:semiHidden="0" w:uiPriority="71" w:unhideWhenUsed="0"/>
-    <w:lsdException w:name="Colorful List Accent 1" w:semiHidden="0" w:uiPriority="72" w:unhideWhenUsed="0"/>
-    <w:lsdException w:name="Colorful Grid Accent 1" w:semiHidden="0" w:uiPriority="73" w:unhideWhenUsed="0"/>
-    <w:lsdException w:name="Light Shading Accent 2" w:semiHidden="0" w:uiPriority="60" w:unhideWhenUsed="0"/>
-    <w:lsdException w:name="Light List Accent 2" w:semiHidden="0" w:uiPriority="61" w:unhideWhenUsed="0"/>
-    <w:lsdException w:name="Light Grid Accent 2" w:semiHidden="0" w:uiPriority="62" w:unhideWhenUsed="0"/>
-    <w:lsdException w:name="Medium Shading 1 Accent 2" w:semiHidden="0" w:uiPriority="63" w:unhideWhenUsed="0"/>
-    <w:lsdException w:name="Medium Shading 2 Accent 2" w:semiHidden="0" w:uiPriority="64" w:unhideWhenUsed="0"/>
-    <w:lsdException w:name="Medium List 1 Accent 2" w:semiHidden="0" w:uiPriority="65" w:unhideWhenUsed="0"/>
-    <w:lsdException w:name="Medium List 2 Accent 2" w:semiHidden="0" w:uiPriority="66" w:unhideWhenUsed="0"/>
-    <w:lsdException w:name="Medium Grid 1 Accent 2" w:semiHidden="0" w:uiPriority="67" w:unhideWhenUsed="0"/>
-    <w:lsdException w:name="Medium Grid 2 Accent 2" w:semiHidden="0" w:uiPriority="68" w:unhideWhenUsed="0"/>
-    <w:lsdException w:name="Medium Grid 3 Accent 2" w:semiHidden="0" w:uiPriority="69" w:unhideWhenUsed="0"/>
-    <w:lsdException w:name="Dark List Accent 2" w:semiHidden="0" w:uiPriority="70" w:unhideWhenUsed="0"/>
-    <w:lsdException w:name="Colorful Shading Accent 2" w:semiHidden="0" w:uiPriority="71" w:unhideWhenUsed="0"/>
-    <w:lsdException w:name="Colorful List Accent 2" w:semiHidden="0" w:uiPriority="72" w:unhideWhenUsed="0"/>
-    <w:lsdException w:name="Colorful Grid Accent 2" w:semiHidden="0" w:uiPriority="73" w:unhideWhenUsed="0"/>
-    <w:lsdException w:name="Light Shading Accent 3" w:semiHidden="0" w:uiPriority="60" w:unhideWhenUsed="0"/>
-    <w:lsdException w:name="Light List Accent 3" w:semiHidden="0" w:uiPriority="61" w:unhideWhenUsed="0"/>
-    <w:lsdException w:name="Light Grid Accent 3" w:semiHidden="0" w:uiPriority="62" w:unhideWhenUsed="0"/>
-    <w:lsdException w:name="Medium Shading 1 Accent 3" w:semiHidden="0" w:uiPriority="63" w:unhideWhenUsed="0"/>
-    <w:lsdException w:name="Medium Shading 2 Accent 3" w:semiHidden="0" w:uiPriority="64" w:unhideWhenUsed="0"/>
-    <w:lsdException w:name="Medium List 1 Accent 3" w:semiHidden="0" w:uiPriority="65" w:unhideWhenUsed="0"/>
-    <w:lsdException w:name="Medium List 2 Accent 3" w:semiHidden="0" w:uiPriority="66" w:unhideWhenUsed="0"/>
-    <w:lsdException w:name="Medium Grid 1 Accent 3" w:semiHidden="0" w:uiPriority="67" w:unhideWhenUsed="0"/>
-    <w:lsdException w:name="Medium Grid 2 Accent 3" w:semiHidden="0" w:uiPriority="68" w:unhideWhenUsed="0"/>
-    <w:lsdException w:name="Medium Grid 3 Accent 3" w:semiHidden="0" w:uiPriority="69" w:unhideWhenUsed="0"/>
-    <w:lsdException w:name="Dark List Accent 3" w:semiHidden="0" w:uiPriority="70" w:unhideWhenUsed="0"/>
-    <w:lsdException w:name="Colorful Shading Accent 3" w:semiHidden="0" w:uiPriority="71" w:unhideWhenUsed="0"/>
-    <w:lsdException w:name="Colorful List Accent 3" w:semiHidden="0" w:uiPriority="72" w:unhideWhenUsed="0"/>
-    <w:lsdException w:name="Colorful Grid Accent 3" w:semiHidden="0" w:uiPriority="73" w:unhideWhenUsed="0"/>
-    <w:lsdException w:name="Light Shading Accent 4" w:semiHidden="0" w:uiPriority="60" w:unhideWhenUsed="0"/>
-    <w:lsdException w:name="Light List Accent 4" w:semiHidden="0" w:uiPriority="61" w:unhideWhenUsed="0"/>
-    <w:lsdException w:name="Light Grid Accent 4" w:semiHidden="0" w:uiPriority="62" w:unhideWhenUsed="0"/>
-    <w:lsdException w:name="Medium Shading 1 Accent 4" w:semiHidden="0" w:uiPriority="63" w:unhideWhenUsed="0"/>
-    <w:lsdException w:name="Medium Shading 2 Accent 4" w:semiHidden="0" w:uiPriority="64" w:unhideWhenUsed="0"/>
-    <w:lsdException w:name="Medium List 1 Accent 4" w:semiHidden="0" w:uiPriority="65" w:unhideWhenUsed="0"/>
-    <w:lsdException w:name="Medium List 2 Accent 4" w:semiHidden="0" w:uiPriority="66" w:unhideWhenUsed="0"/>
-    <w:lsdException w:name="Medium Grid 1 Accent 4" w:semiHidden="0" w:uiPriority="67" w:unhideWhenUsed="0"/>
-    <w:lsdException w:name="Medium Grid 2 Accent 4" w:semiHidden="0" w:uiPriority="68" w:unhideWhenUsed="0"/>
-    <w:lsdException w:name="Medium Grid 3 Accent 4" w:semiHidden="0" w:uiPriority="69" w:unhideWhenUsed="0"/>
-    <w:lsdException w:name="Dark List Accent 4" w:semiHidden="0" w:uiPriority="70" w:unhideWhenUsed="0"/>
-    <w:lsdException w:name="Colorful Shading Accent 4" w:semiHidden="0" w:uiPriority="71" w:unhideWhenUsed="0"/>
-    <w:lsdException w:name="Colorful List Accent 4" w:semiHidden="0" w:uiPriority="72" w:unhideWhenUsed="0"/>
-    <w:lsdException w:name="Colorful Grid Accent 4" w:semiHidden="0" w:uiPriority="73" w:unhideWhenUsed="0"/>
-    <w:lsdException w:name="Light Shading Accent 5" w:semiHidden="0" w:uiPriority="60" w:unhideWhenUsed="0"/>
-    <w:lsdException w:name="Light List Accent 5" w:semiHidden="0" w:uiPriority="61" w:unhideWhenUsed="0"/>
-    <w:lsdException w:name="Light Grid Accent 5" w:semiHidden="0" w:uiPriority="62" w:unhideWhenUsed="0"/>
-    <w:lsdException w:name="Medium Shading 1 Accent 5" w:semiHidden="0" w:uiPriority="63" w:unhideWhenUsed="0"/>
-    <w:lsdException w:name="Medium Shading 2 Accent 5" w:semiHidden="0" w:uiPriority="64" w:unhideWhenUsed="0"/>
-    <w:lsdException w:name="Medium List 1 Accent 5" w:semiHidden="0" w:uiPriority="65" w:unhideWhenUsed="0"/>
-    <w:lsdException w:name="Medium List 2 Accent 5" w:semiHidden="0" w:uiPriority="66" w:unhideWhenUsed="0"/>
-    <w:lsdException w:name="Medium Grid 1 Accent 5" w:semiHidden="0" w:uiPriority="67" w:unhideWhenUsed="0"/>
-    <w:lsdException w:name="Medium Grid 2 Accent 5" w:semiHidden="0" w:uiPriority="68" w:unhideWhenUsed="0"/>
-    <w:lsdException w:name="Medium Grid 3 Accent 5" w:semiHidden="0" w:uiPriority="69" w:unhideWhenUsed="0"/>
-    <w:lsdException w:name="Dark List Accent 5" w:semiHidden="0" w:uiPriority="70" w:unhideWhenUsed="0"/>
-    <w:lsdException w:name="Colorful Shading Accent 5" w:semiHidden="0" w:uiPriority="71" w:unhideWhenUsed="0"/>
-    <w:lsdException w:name="Colorful List Accent 5" w:semiHidden="0" w:uiPriority="72" w:unhideWhenUsed="0"/>
-    <w:lsdException w:name="Colorful Grid Accent 5" w:semiHidden="0" w:uiPriority="73" w:unhideWhenUsed="0"/>
-    <w:lsdException w:name="Light Shading Accent 6" w:semiHidden="0" w:uiPriority="60" w:unhideWhenUsed="0"/>
-    <w:lsdException w:name="Light List Accent 6" w:semiHidden="0" w:uiPriority="61" w:unhideWhenUsed="0"/>
-    <w:lsdException w:name="Light Grid Accent 6" w:semiHidden="0" w:uiPriority="62" w:unhideWhenUsed="0"/>
-    <w:lsdException w:name="Medium Shading 1 Accent 6" w:semiHidden="0" w:uiPriority="63" w:unhideWhenUsed="0"/>
-    <w:lsdException w:name="Medium Shading 2 Accent 6" w:semiHidden="0" w:uiPriority="64" w:unhideWhenUsed="0"/>
-    <w:lsdException w:name="Medium List 1 Accent 6" w:semiHidden="0" w:uiPriority="65" w:unhideWhenUsed="0"/>
-    <w:lsdException w:name="Medium List 2 Accent 6" w:semiHidden="0" w:uiPriority="66" w:unhideWhenUsed="0"/>
-    <w:lsdException w:name="Medium Grid 1 Accent 6" w:semiHidden="0" w:uiPriority="67" w:unhideWhenUsed="0"/>
-    <w:lsdException w:name="Medium Grid 2 Accent 6" w:semiHidden="0" w:uiPriority="68" w:unhideWhenUsed="0"/>
-    <w:lsdException w:name="Medium Grid 3 Accent 6" w:semiHidden="0" w:uiPriority="69" w:unhideWhenUsed="0"/>
-    <w:lsdException w:name="Dark List Accent 6" w:semiHidden="0" w:uiPriority="70" w:unhideWhenUsed="0"/>
-    <w:lsdException w:name="Colorful Shading Accent 6" w:semiHidden="0" w:uiPriority="71" w:unhideWhenUsed="0"/>
-    <w:lsdException w:name="Colorful List Accent 6" w:semiHidden="0" w:uiPriority="72" w:unhideWhenUsed="0"/>
-    <w:lsdException w:name="Colorful Grid Accent 6" w:semiHidden="0" w:uiPriority="73" w:unhideWhenUsed="0"/>
-    <w:lsdException w:name="Subtle Emphasis" w:semiHidden="0" w:uiPriority="19" w:unhideWhenUsed="0" w:qFormat="1"/>
-    <w:lsdException w:name="Intense Emphasis" w:semiHidden="0" w:uiPriority="21" w:unhideWhenUsed="0" w:qFormat="1"/>
-    <w:lsdException w:name="Subtle Reference" w:semiHidden="0" w:uiPriority="31" w:unhideWhenUsed="0" w:qFormat="1"/>
-    <w:lsdException w:name="Intense Reference" w:semiHidden="0" w:uiPriority="32" w:unhideWhenUsed="0" w:qFormat="1"/>
-    <w:lsdException w:name="Book Title" w:semiHidden="0" w:uiPriority="33" w:unhideWhenUsed="0" w:qFormat="1"/>
-    <w:lsdException w:name="Bibliography" w:uiPriority="37"/>
-    <w:lsdException w:name="TOC Heading" w:uiPriority="39" w:qFormat="1"/>
-  </w:latentStyles>
-  <w:style w:type="paragraph" w:default="1" w:styleId="Standard">
-    <w:name w:val="Normal"/>
-    <w:qFormat/>
-    <w:rsid w:val="007173A0"/>
-  </w:style>
-  <w:style w:type="character" w:default="1" w:styleId="Absatz-Standardschriftart">
-    <w:name w:val="Default Paragraph Font"/>
-    <w:uiPriority w:val="1"/>
-    <w:semiHidden/>
-    <w:unhideWhenUsed/>
-  </w:style>
-  <w:style w:type="table" w:default="1" w:styleId="NormaleTabelle">
-    <w:name w:val="Normal Table"/>
+  <w:style w:type="paragraph" w:styleId="Funotentext">
+    <w:name w:val="footnote text"/>
+    <w:basedOn w:val="Standard"/>
+    <w:link w:val="FunotentextZchn"/>
     <w:uiPriority w:val="99"/>
     <w:semiHidden/>
     <w:unhideWhenUsed/>
-    <w:qFormat/>
-    <w:tblPr>
-      <w:tblInd w:w="0" w:type="dxa"/>
-      <w:tblCellMar>
-        <w:top w:w="0" w:type="dxa"/>
-        <w:left w:w="108" w:type="dxa"/>
-        <w:bottom w:w="0" w:type="dxa"/>
-        <w:right w:w="108" w:type="dxa"/>
-      </w:tblCellMar>
-    </w:tblPr>
+    <w:rsid w:val="008E6853"/>
+    <w:pPr>
+      <w:spacing w:after="0" w:line="240" w:lineRule="auto"/>
+    </w:pPr>
+    <w:rPr>
+      <w:sz w:val="20"/>
+      <w:szCs w:val="20"/>
+    </w:rPr>
   </w:style>
-  <w:style w:type="numbering" w:default="1" w:styleId="KeineListe">
-    <w:name w:val="No List"/>
+  <w:style w:type="character" w:customStyle="1" w:styleId="FunotentextZchn">
+    <w:name w:val="Fußnotentext Zchn"/>
+    <w:basedOn w:val="Absatz-Standardschriftart"/>
+    <w:link w:val="Funotentext"/>
+    <w:uiPriority w:val="99"/>
+    <w:semiHidden/>
+    <w:rsid w:val="008E6853"/>
+    <w:rPr>
+      <w:sz w:val="20"/>
+      <w:szCs w:val="20"/>
+    </w:rPr>
+  </w:style>
+  <w:style w:type="character" w:styleId="Funotenzeichen">
+    <w:name w:val="footnote reference"/>
+    <w:basedOn w:val="Absatz-Standardschriftart"/>
     <w:uiPriority w:val="99"/>
     <w:semiHidden/>
     <w:unhideWhenUsed/>
-  </w:style>
-  <w:style w:type="paragraph" w:customStyle="1" w:styleId="2691FBB4C9B644F197F1302CA87418BE">
-    <w:name w:val="2691FBB4C9B644F197F1302CA87418BE"/>
-    <w:rsid w:val="00384AFF"/>
-  </w:style>
-  <w:style w:type="paragraph" w:customStyle="1" w:styleId="388742A0B89B4D38A1DC60B3FE15CD30">
-    <w:name w:val="388742A0B89B4D38A1DC60B3FE15CD30"/>
-    <w:rsid w:val="00384AFF"/>
-  </w:style>
-  <w:style w:type="paragraph" w:customStyle="1" w:styleId="A333565E3E29470AAD827F509F4F7AAD">
-    <w:name w:val="A333565E3E29470AAD827F509F4F7AAD"/>
-    <w:rsid w:val="00384AFF"/>
-  </w:style>
-  <w:style w:type="paragraph" w:customStyle="1" w:styleId="0418894C0568438A96F269224FB182D1">
-    <w:name w:val="0418894C0568438A96F269224FB182D1"/>
-    <w:rsid w:val="00384AFF"/>
-  </w:style>
-  <w:style w:type="paragraph" w:customStyle="1" w:styleId="1177189F0CDD4F9E92AA8631C71B82CB">
-    <w:name w:val="1177189F0CDD4F9E92AA8631C71B82CB"/>
-    <w:rsid w:val="00384AFF"/>
-  </w:style>
-  <w:style w:type="paragraph" w:customStyle="1" w:styleId="59CA6F97B9EA489191983FE5DCCB0C74">
-    <w:name w:val="59CA6F97B9EA489191983FE5DCCB0C74"/>
-    <w:rsid w:val="00384AFF"/>
+    <w:rsid w:val="008E6853"/>
+    <w:rPr>
+      <w:vertAlign w:val="superscript"/>
+    </w:rPr>
   </w:style>
 </w:styles>
-</file>
-
-<file path=word/glossary/webSettings.xml><?xml version="1.0" encoding="utf-8"?>
-<w:webSettings xmlns:r="http://schemas.openxmlformats.org/officeDocument/2006/relationships" xmlns:w="http://schemas.openxmlformats.org/wordprocessingml/2006/main">
-  <w:optimizeForBrowser/>
-</w:webSettings>
 </file>
 
 <file path=word/theme/theme1.xml><?xml version="1.0" encoding="utf-8"?>
@@ -7126,7 +7399,7 @@
 </file>
 
 <file path=customXml/itemProps1.xml><?xml version="1.0" encoding="utf-8"?>
-<ds:datastoreItem xmlns:ds="http://schemas.openxmlformats.org/officeDocument/2006/customXml" ds:itemID="{13219430-1DC2-409A-BBF1-2B994749D52D}">
+<ds:datastoreItem xmlns:ds="http://schemas.openxmlformats.org/officeDocument/2006/customXml" ds:itemID="{447DDD04-4B1B-49CF-BB0E-19367F34956A}">
   <ds:schemaRefs>
     <ds:schemaRef ds:uri="http://schemas.openxmlformats.org/officeDocument/2006/bibliography"/>
   </ds:schemaRefs>

</xml_diff>